<commit_message>
sono già le 2
</commit_message>
<xml_diff>
--- a/resources/Relazione.docx
+++ b/resources/Relazione.docx
@@ -79,7 +79,7 @@
                     </pic:cNvPicPr>
                   </pic:nvPicPr>
                   <pic:blipFill>
-                    <a:blip r:embed="rId6">
+                    <a:blip r:embed="rId8">
                       <a:extLst>
                         <a:ext uri="{28A0092B-C50C-407E-A947-70E740481C1C}">
                           <a14:useLocalDpi xmlns:a14="http://schemas.microsoft.com/office/drawing/2010/main" val="0"/>
@@ -133,7 +133,7 @@
       <w:r>
         <w:tab/>
       </w:r>
-      <w:hyperlink r:id="rId7" w:history="1">
+      <w:hyperlink r:id="rId9" w:history="1">
         <w:r>
           <w:rPr>
             <w:rStyle w:val="Collegamentoipertestuale"/>
@@ -162,7 +162,7 @@
       <w:r>
         <w:tab/>
       </w:r>
-      <w:hyperlink r:id="rId8" w:history="1">
+      <w:hyperlink r:id="rId10" w:history="1">
         <w:r>
           <w:rPr>
             <w:rStyle w:val="Collegamentoipertestuale"/>
@@ -2643,9 +2643,9 @@
           <w:noProof/>
         </w:rPr>
         <w:drawing>
-          <wp:inline distT="0" distB="0" distL="0" distR="0" wp14:anchorId="1206C29A" wp14:editId="120E71F9">
-            <wp:extent cx="2838203" cy="1929041"/>
-            <wp:effectExtent l="0" t="0" r="635" b="0"/>
+          <wp:inline distT="0" distB="0" distL="0" distR="0" wp14:anchorId="1206C29A" wp14:editId="72B8DBC6">
+            <wp:extent cx="2620370" cy="1780987"/>
+            <wp:effectExtent l="0" t="0" r="8890" b="0"/>
             <wp:docPr id="2" name="Immagine 2"/>
             <wp:cNvGraphicFramePr>
               <a:graphicFrameLocks xmlns:a="http://schemas.openxmlformats.org/drawingml/2006/main" noChangeAspect="1"/>
@@ -2660,7 +2660,7 @@
                     </pic:cNvPicPr>
                   </pic:nvPicPr>
                   <pic:blipFill>
-                    <a:blip r:embed="rId9">
+                    <a:blip r:embed="rId11">
                       <a:extLst>
                         <a:ext uri="{28A0092B-C50C-407E-A947-70E740481C1C}">
                           <a14:useLocalDpi xmlns:a14="http://schemas.microsoft.com/office/drawing/2010/main" val="0"/>
@@ -2675,7 +2675,7 @@
                   <pic:spPr bwMode="auto">
                     <a:xfrm>
                       <a:off x="0" y="0"/>
-                      <a:ext cx="2956560" cy="2009485"/>
+                      <a:ext cx="2738170" cy="1861052"/>
                     </a:xfrm>
                     <a:prstGeom prst="rect">
                       <a:avLst/>
@@ -2699,27 +2699,14 @@
       <w:r>
         <w:t xml:space="preserve">Figura </w:t>
       </w:r>
-      <w:r>
-        <w:fldChar w:fldCharType="begin"/>
-      </w:r>
-      <w:r>
-        <w:instrText xml:space="preserve"> SEQ Figura \* ARABIC </w:instrText>
-      </w:r>
-      <w:r>
-        <w:fldChar w:fldCharType="separate"/>
-      </w:r>
-      <w:r>
-        <w:rPr>
-          <w:noProof/>
-        </w:rPr>
-        <w:t>1</w:t>
-      </w:r>
-      <w:r>
-        <w:rPr>
-          <w:noProof/>
-        </w:rPr>
-        <w:fldChar w:fldCharType="end"/>
-      </w:r>
+      <w:fldSimple w:instr=" SEQ Figura \* ARABIC ">
+        <w:r>
+          <w:rPr>
+            <w:noProof/>
+          </w:rPr>
+          <w:t>1</w:t>
+        </w:r>
+      </w:fldSimple>
       <w:r>
         <w:t xml:space="preserve"> - Schema </w:t>
       </w:r>
@@ -2866,7 +2853,7 @@
                     </pic:cNvPicPr>
                   </pic:nvPicPr>
                   <pic:blipFill>
-                    <a:blip r:embed="rId10">
+                    <a:blip r:embed="rId12">
                       <a:extLst>
                         <a:ext uri="{28A0092B-C50C-407E-A947-70E740481C1C}">
                           <a14:useLocalDpi xmlns:a14="http://schemas.microsoft.com/office/drawing/2010/main" val="0"/>
@@ -2947,7 +2934,7 @@
                     </pic:cNvPicPr>
                   </pic:nvPicPr>
                   <pic:blipFill>
-                    <a:blip r:embed="rId11">
+                    <a:blip r:embed="rId13">
                       <a:extLst>
                         <a:ext uri="{28A0092B-C50C-407E-A947-70E740481C1C}">
                           <a14:useLocalDpi xmlns:a14="http://schemas.microsoft.com/office/drawing/2010/main" val="0"/>
@@ -2986,27 +2973,14 @@
       <w:r>
         <w:t xml:space="preserve">Figura </w:t>
       </w:r>
-      <w:r>
-        <w:fldChar w:fldCharType="begin"/>
-      </w:r>
-      <w:r>
-        <w:instrText xml:space="preserve"> SEQ Figura \* ARABIC </w:instrText>
-      </w:r>
-      <w:r>
-        <w:fldChar w:fldCharType="separate"/>
-      </w:r>
-      <w:r>
-        <w:rPr>
-          <w:noProof/>
-        </w:rPr>
-        <w:t>2</w:t>
-      </w:r>
-      <w:r>
-        <w:rPr>
-          <w:noProof/>
-        </w:rPr>
-        <w:fldChar w:fldCharType="end"/>
-      </w:r>
+      <w:fldSimple w:instr=" SEQ Figura \* ARABIC ">
+        <w:r>
+          <w:rPr>
+            <w:noProof/>
+          </w:rPr>
+          <w:t>2</w:t>
+        </w:r>
+      </w:fldSimple>
       <w:r>
         <w:t xml:space="preserve"> - Consegne</w:t>
       </w:r>
@@ -3038,7 +3012,7 @@
                     </pic:cNvPicPr>
                   </pic:nvPicPr>
                   <pic:blipFill>
-                    <a:blip r:embed="rId12">
+                    <a:blip r:embed="rId14">
                       <a:extLst>
                         <a:ext uri="{28A0092B-C50C-407E-A947-70E740481C1C}">
                           <a14:useLocalDpi xmlns:a14="http://schemas.microsoft.com/office/drawing/2010/main" val="0"/>
@@ -3077,27 +3051,14 @@
       <w:r>
         <w:t xml:space="preserve">Figura </w:t>
       </w:r>
-      <w:r>
-        <w:fldChar w:fldCharType="begin"/>
-      </w:r>
-      <w:r>
-        <w:instrText xml:space="preserve"> SEQ Figura \* ARABIC </w:instrText>
-      </w:r>
-      <w:r>
-        <w:fldChar w:fldCharType="separate"/>
-      </w:r>
-      <w:r>
-        <w:rPr>
-          <w:noProof/>
-        </w:rPr>
-        <w:t>3</w:t>
-      </w:r>
-      <w:r>
-        <w:rPr>
-          <w:noProof/>
-        </w:rPr>
-        <w:fldChar w:fldCharType="end"/>
-      </w:r>
+      <w:fldSimple w:instr=" SEQ Figura \* ARABIC ">
+        <w:r>
+          <w:rPr>
+            <w:noProof/>
+          </w:rPr>
+          <w:t>3</w:t>
+        </w:r>
+      </w:fldSimple>
       <w:r>
         <w:t xml:space="preserve"> - Scorte</w:t>
       </w:r>
@@ -3129,7 +3090,7 @@
                     </pic:cNvPicPr>
                   </pic:nvPicPr>
                   <pic:blipFill>
-                    <a:blip r:embed="rId13">
+                    <a:blip r:embed="rId15">
                       <a:extLst>
                         <a:ext uri="{28A0092B-C50C-407E-A947-70E740481C1C}">
                           <a14:useLocalDpi xmlns:a14="http://schemas.microsoft.com/office/drawing/2010/main" val="0"/>
@@ -3168,27 +3129,14 @@
       <w:r>
         <w:t xml:space="preserve">Figura </w:t>
       </w:r>
-      <w:r>
-        <w:fldChar w:fldCharType="begin"/>
-      </w:r>
-      <w:r>
-        <w:instrText xml:space="preserve"> SEQ Figura \* ARABIC </w:instrText>
-      </w:r>
-      <w:r>
-        <w:fldChar w:fldCharType="separate"/>
-      </w:r>
-      <w:r>
-        <w:rPr>
-          <w:noProof/>
-        </w:rPr>
-        <w:t>4</w:t>
-      </w:r>
-      <w:r>
-        <w:rPr>
-          <w:noProof/>
-        </w:rPr>
-        <w:fldChar w:fldCharType="end"/>
-      </w:r>
+      <w:fldSimple w:instr=" SEQ Figura \* ARABIC ">
+        <w:r>
+          <w:rPr>
+            <w:noProof/>
+          </w:rPr>
+          <w:t>4</w:t>
+        </w:r>
+      </w:fldSimple>
       <w:r>
         <w:t xml:space="preserve"> – Riordino</w:t>
       </w:r>
@@ -3311,6 +3259,7 @@
       </w:r>
     </w:p>
     <w:p/>
+    <w:p/>
     <w:p>
       <w:pPr>
         <w:jc w:val="center"/>
@@ -3320,9 +3269,9 @@
           <w:noProof/>
         </w:rPr>
         <w:drawing>
-          <wp:inline distT="0" distB="0" distL="0" distR="0" wp14:anchorId="21323571" wp14:editId="6E7B827F">
-            <wp:extent cx="5404030" cy="4186989"/>
-            <wp:effectExtent l="0" t="0" r="6350" b="4445"/>
+          <wp:inline distT="0" distB="0" distL="0" distR="0" wp14:anchorId="21323571" wp14:editId="4F433ABC">
+            <wp:extent cx="5619116" cy="4353636"/>
+            <wp:effectExtent l="0" t="0" r="635" b="8890"/>
             <wp:docPr id="8" name="Immagine 8"/>
             <wp:cNvGraphicFramePr>
               <a:graphicFrameLocks xmlns:a="http://schemas.openxmlformats.org/drawingml/2006/main" noChangeAspect="1"/>
@@ -3337,7 +3286,7 @@
                     </pic:cNvPicPr>
                   </pic:nvPicPr>
                   <pic:blipFill>
-                    <a:blip r:embed="rId14">
+                    <a:blip r:embed="rId16">
                       <a:extLst>
                         <a:ext uri="{28A0092B-C50C-407E-A947-70E740481C1C}">
                           <a14:useLocalDpi xmlns:a14="http://schemas.microsoft.com/office/drawing/2010/main" val="0"/>
@@ -3352,7 +3301,7 @@
                   <pic:spPr bwMode="auto">
                     <a:xfrm>
                       <a:off x="0" y="0"/>
-                      <a:ext cx="5550735" cy="4300655"/>
+                      <a:ext cx="5776090" cy="4475258"/>
                     </a:xfrm>
                     <a:prstGeom prst="rect">
                       <a:avLst/>
@@ -3434,7 +3383,7 @@
                     </pic:cNvPicPr>
                   </pic:nvPicPr>
                   <pic:blipFill>
-                    <a:blip r:embed="rId15">
+                    <a:blip r:embed="rId17">
                       <a:extLst>
                         <a:ext uri="{28A0092B-C50C-407E-A947-70E740481C1C}">
                           <a14:useLocalDpi xmlns:a14="http://schemas.microsoft.com/office/drawing/2010/main" val="0"/>
@@ -3491,7 +3440,13 @@
         <w:t xml:space="preserve"> vogliamo memorizzare </w:t>
       </w:r>
       <w:r>
-        <w:t>alcune informazione base come nome, cognome, indirizzo e stipendio. Come identificativo è stato scelto un codice dipendente univoco all’interno di tutta l’azienda.</w:t>
+        <w:t>alcune informazion</w:t>
+      </w:r>
+      <w:r>
+        <w:t>i</w:t>
+      </w:r>
+      <w:r>
+        <w:t xml:space="preserve"> base come nome, cognome, indirizzo e stipendio. Come identificativo è stato scelto un codice dipendente univoco all’interno di tutta l’azienda.</w:t>
       </w:r>
     </w:p>
     <w:p>
@@ -3572,7 +3527,7 @@
                     </pic:cNvPicPr>
                   </pic:nvPicPr>
                   <pic:blipFill>
-                    <a:blip r:embed="rId16">
+                    <a:blip r:embed="rId18">
                       <a:extLst>
                         <a:ext uri="{28A0092B-C50C-407E-A947-70E740481C1C}">
                           <a14:useLocalDpi xmlns:a14="http://schemas.microsoft.com/office/drawing/2010/main" val="0"/>
@@ -3607,6 +3562,74 @@
     <w:p/>
     <w:p>
       <w:pPr>
+        <w:pStyle w:val="Titolo3"/>
+      </w:pPr>
+      <w:r>
+        <w:lastRenderedPageBreak/>
+        <w:t>Schema concettuale finale</w:t>
+      </w:r>
+    </w:p>
+    <w:p/>
+    <w:p>
+      <w:pPr>
+        <w:jc w:val="center"/>
+      </w:pPr>
+      <w:r>
+        <w:rPr>
+          <w:noProof/>
+        </w:rPr>
+        <w:drawing>
+          <wp:inline distT="0" distB="0" distL="0" distR="0" wp14:anchorId="241590A7" wp14:editId="13F251AD">
+            <wp:extent cx="7886700" cy="4643571"/>
+            <wp:effectExtent l="2540" t="0" r="2540" b="2540"/>
+            <wp:docPr id="7" name="Immagine 7"/>
+            <wp:cNvGraphicFramePr>
+              <a:graphicFrameLocks xmlns:a="http://schemas.openxmlformats.org/drawingml/2006/main" noChangeAspect="1"/>
+            </wp:cNvGraphicFramePr>
+            <a:graphic xmlns:a="http://schemas.openxmlformats.org/drawingml/2006/main">
+              <a:graphicData uri="http://schemas.openxmlformats.org/drawingml/2006/picture">
+                <pic:pic xmlns:pic="http://schemas.openxmlformats.org/drawingml/2006/picture">
+                  <pic:nvPicPr>
+                    <pic:cNvPr id="0" name="Picture 1"/>
+                    <pic:cNvPicPr>
+                      <a:picLocks noChangeAspect="1" noChangeArrowheads="1"/>
+                    </pic:cNvPicPr>
+                  </pic:nvPicPr>
+                  <pic:blipFill>
+                    <a:blip r:embed="rId19">
+                      <a:extLst>
+                        <a:ext uri="{28A0092B-C50C-407E-A947-70E740481C1C}">
+                          <a14:useLocalDpi xmlns:a14="http://schemas.microsoft.com/office/drawing/2010/main" val="0"/>
+                        </a:ext>
+                      </a:extLst>
+                    </a:blip>
+                    <a:srcRect/>
+                    <a:stretch>
+                      <a:fillRect/>
+                    </a:stretch>
+                  </pic:blipFill>
+                  <pic:spPr bwMode="auto">
+                    <a:xfrm rot="16200000">
+                      <a:off x="0" y="0"/>
+                      <a:ext cx="7907210" cy="4655647"/>
+                    </a:xfrm>
+                    <a:prstGeom prst="rect">
+                      <a:avLst/>
+                    </a:prstGeom>
+                    <a:noFill/>
+                    <a:ln>
+                      <a:noFill/>
+                    </a:ln>
+                  </pic:spPr>
+                </pic:pic>
+              </a:graphicData>
+            </a:graphic>
+          </wp:inline>
+        </w:drawing>
+      </w:r>
+    </w:p>
+    <w:p>
+      <w:pPr>
         <w:pStyle w:val="Titolo1"/>
       </w:pPr>
       <w:bookmarkStart w:id="16" w:name="_Toc11330068"/>
@@ -3672,10 +3695,155 @@
       <w:pPr>
         <w:rPr>
           <w:b/>
+          <w:bCs/>
+          <w:u w:val="single"/>
+        </w:rPr>
+      </w:pPr>
+      <w:r>
+        <w:rPr>
+          <w:b/>
+          <w:bCs/>
+          <w:u w:val="single"/>
+        </w:rPr>
+        <w:t>Ricerca Prodotto</w:t>
+      </w:r>
+    </w:p>
+    <w:p>
+      <w:r>
+        <w:t>Dato un ‘Codice prodotto’ visualizza le informazioni relative a quest’ultimo. Questa operazione è utile per tutti i reparti.</w:t>
+      </w:r>
+    </w:p>
+    <w:p/>
+    <w:p>
+      <w:pPr>
+        <w:pStyle w:val="Titolo3"/>
+      </w:pPr>
+      <w:bookmarkStart w:id="19" w:name="_Toc11330071"/>
+      <w:r>
+        <w:t>Operazioni Venditori</w:t>
+      </w:r>
+      <w:bookmarkEnd w:id="19"/>
+    </w:p>
+    <w:p>
+      <w:pPr>
+        <w:rPr>
+          <w:b/>
           <w:i/>
           <w:u w:val="single"/>
         </w:rPr>
       </w:pPr>
+      <w:r>
+        <w:rPr>
+          <w:b/>
+          <w:i/>
+          <w:u w:val="single"/>
+        </w:rPr>
+        <w:t>Vendita</w:t>
+      </w:r>
+      <w:r>
+        <w:rPr>
+          <w:b/>
+          <w:i/>
+          <w:u w:val="single"/>
+        </w:rPr>
+        <w:t xml:space="preserve"> Prodotto</w:t>
+      </w:r>
+    </w:p>
+    <w:p>
+      <w:r>
+        <w:t>Dopo aver effettuato una vendita, quest’ultima va aggiunta al database inserendo anche i dettagli relativi ad essa.</w:t>
+      </w:r>
+    </w:p>
+    <w:p>
+      <w:pPr>
+        <w:rPr>
+          <w:b/>
+          <w:i/>
+          <w:u w:val="single"/>
+        </w:rPr>
+      </w:pPr>
+      <w:r>
+        <w:rPr>
+          <w:b/>
+          <w:i/>
+          <w:u w:val="single"/>
+        </w:rPr>
+        <w:t>Aggiunta Cliente</w:t>
+      </w:r>
+    </w:p>
+    <w:p>
+      <w:r>
+        <w:t>Se non è ancora stata effettuata nessuna vendita ad un cliente, va aggiunto al database.</w:t>
+      </w:r>
+    </w:p>
+    <w:p>
+      <w:pPr>
+        <w:rPr>
+          <w:b/>
+          <w:i/>
+          <w:u w:val="single"/>
+        </w:rPr>
+      </w:pPr>
+      <w:r>
+        <w:rPr>
+          <w:b/>
+          <w:i/>
+          <w:u w:val="single"/>
+        </w:rPr>
+        <w:t xml:space="preserve">Clienti </w:t>
+      </w:r>
+      <w:r>
+        <w:rPr>
+          <w:b/>
+          <w:i/>
+          <w:u w:val="single"/>
+        </w:rPr>
+        <w:t>con ordini vecchi</w:t>
+      </w:r>
+    </w:p>
+    <w:p>
+      <w:r>
+        <w:t>I venditori vanno periodicamente a visitare i clienti, per sapere se hanno bisogno di altri prodotti. In quest’ottica è molto utile sapere quali sono i clienti che non effettuano un ordine da molto tempo.</w:t>
+      </w:r>
+    </w:p>
+    <w:p/>
+    <w:p>
+      <w:pPr>
+        <w:pStyle w:val="Titolo3"/>
+      </w:pPr>
+      <w:bookmarkStart w:id="20" w:name="_Toc11330072"/>
+      <w:r>
+        <w:t xml:space="preserve">Operazioni </w:t>
+      </w:r>
+      <w:r>
+        <w:t>M</w:t>
+      </w:r>
+      <w:r>
+        <w:t>agazzinieri</w:t>
+      </w:r>
+      <w:bookmarkEnd w:id="20"/>
+    </w:p>
+    <w:p>
+      <w:pPr>
+        <w:rPr>
+          <w:b/>
+          <w:i/>
+          <w:u w:val="single"/>
+        </w:rPr>
+      </w:pPr>
+      <w:r>
+        <w:rPr>
+          <w:b/>
+          <w:i/>
+          <w:u w:val="single"/>
+        </w:rPr>
+        <w:t>Settore del prodotto</w:t>
+      </w:r>
+    </w:p>
+    <w:p>
+      <w:r>
+        <w:t>Dato un prodotto e un magazzino, ritorna il settore del magazzino nella quale il prodotto è depositato.</w:t>
+      </w:r>
     </w:p>
     <w:p>
       <w:pPr>
@@ -3691,23 +3859,151 @@
           <w:bCs/>
           <w:u w:val="single"/>
         </w:rPr>
-        <w:t>Ricerca Prodotto</w:t>
-      </w:r>
-    </w:p>
-    <w:p>
-      <w:r>
-        <w:t>Dato un ‘Codice prodotto’ visualizza le informazioni relative a quest’ultimo. Questa operazione è utile per tutti i reparti.</w:t>
-      </w:r>
-    </w:p>
+        <w:lastRenderedPageBreak/>
+        <w:t>Ordine prodotto</w:t>
+      </w:r>
+    </w:p>
+    <w:p>
+      <w:r>
+        <w:t>Ordina un prodotto</w:t>
+      </w:r>
+      <w:r>
+        <w:t>.</w:t>
+      </w:r>
+    </w:p>
+    <w:p>
+      <w:pPr>
+        <w:rPr>
+          <w:b/>
+          <w:i/>
+          <w:u w:val="single"/>
+        </w:rPr>
+      </w:pPr>
+      <w:r>
+        <w:rPr>
+          <w:b/>
+          <w:i/>
+          <w:u w:val="single"/>
+        </w:rPr>
+        <w:t>Controllo</w:t>
+      </w:r>
+      <w:r>
+        <w:rPr>
+          <w:b/>
+          <w:i/>
+          <w:u w:val="single"/>
+        </w:rPr>
+        <w:t xml:space="preserve"> giacenz</w:t>
+      </w:r>
+      <w:r>
+        <w:rPr>
+          <w:b/>
+          <w:i/>
+          <w:u w:val="single"/>
+        </w:rPr>
+        <w:t>e</w:t>
+      </w:r>
+    </w:p>
+    <w:p>
+      <w:r>
+        <w:t>Ritorna tutti i prodotti la cui giacenza è sotto la soglia minima</w:t>
+      </w:r>
+      <w:r>
+        <w:t>.</w:t>
+      </w:r>
+    </w:p>
+    <w:p>
+      <w:pPr>
+        <w:rPr>
+          <w:b/>
+          <w:i/>
+          <w:u w:val="single"/>
+        </w:rPr>
+      </w:pPr>
+      <w:r>
+        <w:rPr>
+          <w:b/>
+          <w:i/>
+          <w:u w:val="single"/>
+        </w:rPr>
+        <w:t xml:space="preserve">Consegne </w:t>
+      </w:r>
+      <w:r>
+        <w:rPr>
+          <w:b/>
+          <w:i/>
+          <w:u w:val="single"/>
+        </w:rPr>
+        <w:t>aperte</w:t>
+      </w:r>
+    </w:p>
+    <w:p>
+      <w:r>
+        <w:t>Visualizza la lista delle consegne che devono essere ancora effettuate.</w:t>
+      </w:r>
+    </w:p>
+    <w:p>
+      <w:pPr>
+        <w:rPr>
+          <w:b/>
+          <w:i/>
+          <w:u w:val="single"/>
+        </w:rPr>
+      </w:pPr>
+      <w:r>
+        <w:rPr>
+          <w:b/>
+          <w:i/>
+          <w:u w:val="single"/>
+        </w:rPr>
+        <w:t>Nuova c</w:t>
+      </w:r>
+      <w:r>
+        <w:rPr>
+          <w:b/>
+          <w:i/>
+          <w:u w:val="single"/>
+        </w:rPr>
+        <w:t>onsegna</w:t>
+      </w:r>
+    </w:p>
+    <w:p>
+      <w:r>
+        <w:t>Quando una consegna viene effettuata, la marca come effettuata, inserendo i dati relativi ad essa.</w:t>
+      </w:r>
+    </w:p>
+    <w:p>
+      <w:pPr>
+        <w:rPr>
+          <w:b/>
+          <w:i/>
+          <w:u w:val="single"/>
+        </w:rPr>
+      </w:pPr>
+      <w:r>
+        <w:rPr>
+          <w:b/>
+          <w:i/>
+          <w:u w:val="single"/>
+        </w:rPr>
+        <w:t>Aggiornamento Giacenza</w:t>
+      </w:r>
+    </w:p>
+    <w:p>
+      <w:r>
+        <w:t>Dopo una consegna aggiorna la giacenza relativa al prodotto venduto.</w:t>
+      </w:r>
+    </w:p>
+    <w:p/>
     <w:p>
       <w:pPr>
         <w:pStyle w:val="Titolo3"/>
       </w:pPr>
-      <w:bookmarkStart w:id="19" w:name="_Toc11330071"/>
-      <w:r>
-        <w:t>Operazioni Venditori</w:t>
-      </w:r>
-      <w:bookmarkEnd w:id="19"/>
+      <w:bookmarkStart w:id="21" w:name="_Toc11330073"/>
+      <w:r>
+        <w:t>Operazioni Amministrativi</w:t>
+      </w:r>
+      <w:bookmarkEnd w:id="21"/>
     </w:p>
     <w:p>
       <w:pPr>
@@ -3723,89 +4019,79 @@
           <w:i/>
           <w:u w:val="single"/>
         </w:rPr>
-        <w:t>Vendita</w:t>
-      </w:r>
-      <w:r>
+        <w:t>Calcolo provvigioni</w:t>
+      </w:r>
+    </w:p>
+    <w:p>
+      <w:r>
+        <w:t>Calcola il fatturato di ogni venditore e in seguito applica la provvigione prevista dal suo contratto, in questo modo viene calcolato quanto dovrà essere pagato ciascun venditore.</w:t>
+      </w:r>
+    </w:p>
+    <w:p>
+      <w:pPr>
         <w:rPr>
           <w:b/>
           <w:i/>
           <w:u w:val="single"/>
         </w:rPr>
-        <w:t xml:space="preserve"> Prodotto</w:t>
-      </w:r>
-    </w:p>
-    <w:p>
-      <w:r>
-        <w:t>Dopo aver effettuato una vendita, quest’ultima va aggiunta al database inserendo anche i dettagli relativi ad essa.</w:t>
-      </w:r>
-    </w:p>
-    <w:p>
-      <w:pPr>
+      </w:pPr>
+      <w:r>
         <w:rPr>
           <w:b/>
           <w:i/>
           <w:u w:val="single"/>
         </w:rPr>
-      </w:pPr>
-      <w:r>
+        <w:t>Reclami in sospeso</w:t>
+      </w:r>
+    </w:p>
+    <w:p>
+      <w:r>
+        <w:t>Visualizza un elenco dei reclami fatti dai clienti che non sono ancora stati risolti</w:t>
+      </w:r>
+    </w:p>
+    <w:p>
+      <w:pPr>
         <w:rPr>
           <w:b/>
           <w:i/>
           <w:u w:val="single"/>
         </w:rPr>
-        <w:t>Aggiunta Cliente</w:t>
-      </w:r>
-    </w:p>
-    <w:p>
-      <w:r>
-        <w:t>Se non è ancora stata effettuata nessuna vendita ad un cliente, va aggiunto al database.</w:t>
-      </w:r>
-    </w:p>
-    <w:p>
-      <w:pPr>
+      </w:pPr>
+      <w:r>
         <w:rPr>
           <w:b/>
           <w:i/>
           <w:u w:val="single"/>
         </w:rPr>
-      </w:pPr>
-      <w:r>
+        <w:t>Ricerca Fornitore</w:t>
+      </w:r>
+    </w:p>
+    <w:p>
+      <w:r>
+        <w:t>Ricerca un fornitore nell’anagrafica.</w:t>
+      </w:r>
+    </w:p>
+    <w:p>
+      <w:pPr>
         <w:rPr>
           <w:b/>
           <w:i/>
           <w:u w:val="single"/>
         </w:rPr>
-        <w:t xml:space="preserve">Clienti </w:t>
-      </w:r>
+      </w:pPr>
       <w:r>
         <w:rPr>
           <w:b/>
           <w:i/>
           <w:u w:val="single"/>
         </w:rPr>
-        <w:t>con ordini vecchi</w:t>
-      </w:r>
-    </w:p>
-    <w:p>
-      <w:r>
-        <w:t>I venditori vanno periodicamente a visitare i clienti, per sapere se hanno bisogno di altri prodotti. In quest’ottica è molto utile sapere quali sono i clienti che non effettuano un ordine da molto tempo.</w:t>
-      </w:r>
-    </w:p>
-    <w:p>
-      <w:pPr>
-        <w:pStyle w:val="Titolo3"/>
-      </w:pPr>
-      <w:bookmarkStart w:id="20" w:name="_Toc11330072"/>
-      <w:r>
-        <w:t xml:space="preserve">Operazioni </w:t>
-      </w:r>
-      <w:r>
-        <w:t>M</w:t>
-      </w:r>
-      <w:r>
-        <w:t>agazzinieri</w:t>
-      </w:r>
-      <w:bookmarkEnd w:id="20"/>
+        <w:t>Aggiunta Fornitore</w:t>
+      </w:r>
+    </w:p>
+    <w:p>
+      <w:r>
+        <w:t>Aggiunge un fornitore al database.</w:t>
+      </w:r>
     </w:p>
     <w:p>
       <w:pPr>
@@ -3821,14 +4107,59 @@
           <w:i/>
           <w:u w:val="single"/>
         </w:rPr>
-        <w:t>Settore del prodotto</w:t>
-      </w:r>
-    </w:p>
-    <w:p>
-      <w:r>
-        <w:t>Dato un prodotto e un magazzino, ritorna il settore del magazzino nella quale il prodotto è depositato.</w:t>
-      </w:r>
-    </w:p>
+        <w:t>Nuovo Accordo</w:t>
+      </w:r>
+    </w:p>
+    <w:p>
+      <w:r>
+        <w:t>Registra un nuovo accordo stipulato con un fornitore.</w:t>
+      </w:r>
+    </w:p>
+    <w:p>
+      <w:pPr>
+        <w:rPr>
+          <w:b/>
+          <w:i/>
+          <w:u w:val="single"/>
+        </w:rPr>
+      </w:pPr>
+      <w:r>
+        <w:rPr>
+          <w:b/>
+          <w:i/>
+          <w:u w:val="single"/>
+        </w:rPr>
+        <w:t>Ricerca Accordo</w:t>
+      </w:r>
+    </w:p>
+    <w:p>
+      <w:r>
+        <w:t>Cerca un accordo specifico.</w:t>
+      </w:r>
+    </w:p>
+    <w:p>
+      <w:pPr>
+        <w:rPr>
+          <w:b/>
+          <w:i/>
+          <w:u w:val="single"/>
+        </w:rPr>
+      </w:pPr>
+      <w:r>
+        <w:rPr>
+          <w:b/>
+          <w:i/>
+          <w:u w:val="single"/>
+        </w:rPr>
+        <w:t>Agenti per zona</w:t>
+      </w:r>
+    </w:p>
+    <w:p>
+      <w:r>
+        <w:t>Visualizza quanti agenti operano in una determinata zona.</w:t>
+      </w:r>
+    </w:p>
+    <w:p/>
     <w:p>
       <w:pPr>
         <w:rPr>
@@ -3843,363 +4174,931 @@
           <w:bCs/>
           <w:u w:val="single"/>
         </w:rPr>
-        <w:t>Ordine prodotto</w:t>
-      </w:r>
-    </w:p>
-    <w:p>
-      <w:r>
-        <w:t>Ordina un prodotto</w:t>
-      </w:r>
-      <w:r>
+        <w:lastRenderedPageBreak/>
+        <w:t>Cancellazione Prodotto</w:t>
+      </w:r>
+    </w:p>
+    <w:p>
+      <w:r>
+        <w:t>Cancella un prodotto dal catalogo.</w:t>
+      </w:r>
+    </w:p>
+    <w:p>
+      <w:pPr>
+        <w:rPr>
+          <w:b/>
+          <w:bCs/>
+          <w:u w:val="single"/>
+        </w:rPr>
+      </w:pPr>
+      <w:r>
+        <w:rPr>
+          <w:b/>
+          <w:bCs/>
+          <w:u w:val="single"/>
+        </w:rPr>
+        <w:t>Aggiunta Prodotto</w:t>
+      </w:r>
+    </w:p>
+    <w:p>
+      <w:r>
+        <w:t>Aggiunge un prodotto al catalogo.</w:t>
+      </w:r>
+    </w:p>
+    <w:p/>
+    <w:p>
+      <w:pPr>
+        <w:pStyle w:val="Titolo1"/>
+      </w:pPr>
+      <w:bookmarkStart w:id="22" w:name="_Toc11330074"/>
+      <w:r>
+        <w:t>Progettazione Logica</w:t>
+      </w:r>
+      <w:bookmarkEnd w:id="22"/>
+    </w:p>
+    <w:p>
+      <w:pPr>
+        <w:pStyle w:val="Titolo2"/>
+      </w:pPr>
+      <w:r>
+        <w:t>Stima del volume dei dati</w:t>
+      </w:r>
+    </w:p>
+    <w:p>
+      <w:r>
+        <w:t>Di seguito viene fornita la tabella che mostra una stima del numero di istanze per ogni entità e per ogni relazione.</w:t>
+      </w:r>
+    </w:p>
+    <w:p>
+      <w:pPr>
+        <w:jc w:val="center"/>
+      </w:pPr>
+      <w:r>
+        <w:rPr>
+          <w:noProof/>
+        </w:rPr>
+        <w:drawing>
+          <wp:inline distT="0" distB="0" distL="0" distR="0" wp14:anchorId="7D050C7F" wp14:editId="3D68BB40">
+            <wp:extent cx="3985147" cy="5833556"/>
+            <wp:effectExtent l="0" t="0" r="0" b="0"/>
+            <wp:docPr id="10" name="Immagine 10"/>
+            <wp:cNvGraphicFramePr>
+              <a:graphicFrameLocks xmlns:a="http://schemas.openxmlformats.org/drawingml/2006/main" noChangeAspect="1"/>
+            </wp:cNvGraphicFramePr>
+            <a:graphic xmlns:a="http://schemas.openxmlformats.org/drawingml/2006/main">
+              <a:graphicData uri="http://schemas.openxmlformats.org/drawingml/2006/picture">
+                <pic:pic xmlns:pic="http://schemas.openxmlformats.org/drawingml/2006/picture">
+                  <pic:nvPicPr>
+                    <pic:cNvPr id="0" name="Picture 2"/>
+                    <pic:cNvPicPr>
+                      <a:picLocks noChangeAspect="1" noChangeArrowheads="1"/>
+                    </pic:cNvPicPr>
+                  </pic:nvPicPr>
+                  <pic:blipFill>
+                    <a:blip r:embed="rId20">
+                      <a:extLst>
+                        <a:ext uri="{28A0092B-C50C-407E-A947-70E740481C1C}">
+                          <a14:useLocalDpi xmlns:a14="http://schemas.microsoft.com/office/drawing/2010/main" val="0"/>
+                        </a:ext>
+                      </a:extLst>
+                    </a:blip>
+                    <a:srcRect/>
+                    <a:stretch>
+                      <a:fillRect/>
+                    </a:stretch>
+                  </pic:blipFill>
+                  <pic:spPr bwMode="auto">
+                    <a:xfrm>
+                      <a:off x="0" y="0"/>
+                      <a:ext cx="4007520" cy="5866306"/>
+                    </a:xfrm>
+                    <a:prstGeom prst="rect">
+                      <a:avLst/>
+                    </a:prstGeom>
+                    <a:noFill/>
+                    <a:ln>
+                      <a:noFill/>
+                    </a:ln>
+                  </pic:spPr>
+                </pic:pic>
+              </a:graphicData>
+            </a:graphic>
+          </wp:inline>
+        </w:drawing>
+      </w:r>
+    </w:p>
+    <w:p>
+      <w:pPr>
+        <w:jc w:val="center"/>
+      </w:pPr>
+    </w:p>
+    <w:p>
+      <w:pPr>
+        <w:pStyle w:val="Titolo2"/>
+      </w:pPr>
+      <w:r>
+        <w:lastRenderedPageBreak/>
+        <w:t>Descrizione delle operazioni principali e stima della loro frequenza</w:t>
+      </w:r>
+    </w:p>
+    <w:p>
+      <w:r>
+        <w:t>Si vuole stimare ora la frequenza di ogni operazione. Alcune operazioni vengono eseguite obbligatoriamente prima di eseguirne un’altra. Viene inoltre specificato il tipo di operazione. Ricordiamo che le operazioni di scrittura hanno un costo maggiore delle operazioni di lettura.</w:t>
+      </w:r>
+    </w:p>
+    <w:p/>
+    <w:p>
+      <w:pPr>
+        <w:jc w:val="center"/>
+      </w:pPr>
+      <w:r>
+        <w:rPr>
+          <w:noProof/>
+        </w:rPr>
+        <w:drawing>
+          <wp:inline distT="0" distB="0" distL="0" distR="0" wp14:anchorId="23203041" wp14:editId="6A51E6A7">
+            <wp:extent cx="6496335" cy="4451430"/>
+            <wp:effectExtent l="0" t="0" r="0" b="6350"/>
+            <wp:docPr id="13" name="Immagine 13"/>
+            <wp:cNvGraphicFramePr>
+              <a:graphicFrameLocks xmlns:a="http://schemas.openxmlformats.org/drawingml/2006/main" noChangeAspect="1"/>
+            </wp:cNvGraphicFramePr>
+            <a:graphic xmlns:a="http://schemas.openxmlformats.org/drawingml/2006/main">
+              <a:graphicData uri="http://schemas.openxmlformats.org/drawingml/2006/picture">
+                <pic:pic xmlns:pic="http://schemas.openxmlformats.org/drawingml/2006/picture">
+                  <pic:nvPicPr>
+                    <pic:cNvPr id="0" name="Picture 4"/>
+                    <pic:cNvPicPr>
+                      <a:picLocks noChangeAspect="1" noChangeArrowheads="1"/>
+                    </pic:cNvPicPr>
+                  </pic:nvPicPr>
+                  <pic:blipFill>
+                    <a:blip r:embed="rId21">
+                      <a:extLst>
+                        <a:ext uri="{28A0092B-C50C-407E-A947-70E740481C1C}">
+                          <a14:useLocalDpi xmlns:a14="http://schemas.microsoft.com/office/drawing/2010/main" val="0"/>
+                        </a:ext>
+                      </a:extLst>
+                    </a:blip>
+                    <a:srcRect/>
+                    <a:stretch>
+                      <a:fillRect/>
+                    </a:stretch>
+                  </pic:blipFill>
+                  <pic:spPr bwMode="auto">
+                    <a:xfrm>
+                      <a:off x="0" y="0"/>
+                      <a:ext cx="6504846" cy="4457262"/>
+                    </a:xfrm>
+                    <a:prstGeom prst="rect">
+                      <a:avLst/>
+                    </a:prstGeom>
+                    <a:noFill/>
+                    <a:ln>
+                      <a:noFill/>
+                    </a:ln>
+                  </pic:spPr>
+                </pic:pic>
+              </a:graphicData>
+            </a:graphic>
+          </wp:inline>
+        </w:drawing>
+      </w:r>
+    </w:p>
+    <w:p/>
+    <w:p/>
+    <w:p/>
+    <w:p/>
+    <w:p/>
+    <w:p/>
+    <w:p/>
+    <w:p/>
+    <w:p>
+      <w:pPr>
+        <w:pStyle w:val="Titolo2"/>
+      </w:pPr>
+      <w:r>
+        <w:lastRenderedPageBreak/>
+        <w:t>Tavole degli accessi e costi</w:t>
+      </w:r>
+    </w:p>
+    <w:p/>
+    <w:p>
+      <w:pPr>
+        <w:rPr>
+          <w:rFonts w:cstheme="minorHAnsi"/>
+          <w:b/>
+          <w:bCs/>
+          <w:i/>
+          <w:iCs/>
+          <w:sz w:val="24"/>
+          <w:szCs w:val="24"/>
+          <w:u w:val="single"/>
+        </w:rPr>
+      </w:pPr>
+      <w:r>
+        <w:rPr>
+          <w:rFonts w:cstheme="minorHAnsi"/>
+          <w:b/>
+          <w:bCs/>
+          <w:i/>
+          <w:iCs/>
+          <w:sz w:val="24"/>
+          <w:szCs w:val="24"/>
+          <w:u w:val="single"/>
+        </w:rPr>
+        <w:t xml:space="preserve">V1 - </w:t>
+      </w:r>
+      <w:r>
+        <w:rPr>
+          <w:rFonts w:cstheme="minorHAnsi"/>
+          <w:b/>
+          <w:bCs/>
+          <w:i/>
+          <w:iCs/>
+          <w:sz w:val="24"/>
+          <w:szCs w:val="24"/>
+          <w:u w:val="single"/>
+        </w:rPr>
+        <w:t>VENDITA PRODOTTO</w:t>
+      </w:r>
+    </w:p>
+    <w:p>
+      <w:r>
+        <w:rPr>
+          <w:noProof/>
+          <w:u w:val="single"/>
+        </w:rPr>
+        <w:drawing>
+          <wp:inline distT="0" distB="0" distL="0" distR="0" wp14:anchorId="6F520FA9" wp14:editId="3A2FC5D9">
+            <wp:extent cx="5648325" cy="733425"/>
+            <wp:effectExtent l="0" t="0" r="9525" b="9525"/>
+            <wp:docPr id="20" name="Immagine 20"/>
+            <wp:cNvGraphicFramePr>
+              <a:graphicFrameLocks xmlns:a="http://schemas.openxmlformats.org/drawingml/2006/main" noChangeAspect="1"/>
+            </wp:cNvGraphicFramePr>
+            <a:graphic xmlns:a="http://schemas.openxmlformats.org/drawingml/2006/main">
+              <a:graphicData uri="http://schemas.openxmlformats.org/drawingml/2006/picture">
+                <pic:pic xmlns:pic="http://schemas.openxmlformats.org/drawingml/2006/picture">
+                  <pic:nvPicPr>
+                    <pic:cNvPr id="0" name="Picture 11"/>
+                    <pic:cNvPicPr>
+                      <a:picLocks noChangeAspect="1" noChangeArrowheads="1"/>
+                    </pic:cNvPicPr>
+                  </pic:nvPicPr>
+                  <pic:blipFill>
+                    <a:blip r:embed="rId22">
+                      <a:extLst>
+                        <a:ext uri="{28A0092B-C50C-407E-A947-70E740481C1C}">
+                          <a14:useLocalDpi xmlns:a14="http://schemas.microsoft.com/office/drawing/2010/main" val="0"/>
+                        </a:ext>
+                      </a:extLst>
+                    </a:blip>
+                    <a:srcRect/>
+                    <a:stretch>
+                      <a:fillRect/>
+                    </a:stretch>
+                  </pic:blipFill>
+                  <pic:spPr bwMode="auto">
+                    <a:xfrm>
+                      <a:off x="0" y="0"/>
+                      <a:ext cx="5648325" cy="733425"/>
+                    </a:xfrm>
+                    <a:prstGeom prst="rect">
+                      <a:avLst/>
+                    </a:prstGeom>
+                    <a:noFill/>
+                    <a:ln>
+                      <a:noFill/>
+                    </a:ln>
+                  </pic:spPr>
+                </pic:pic>
+              </a:graphicData>
+            </a:graphic>
+          </wp:inline>
+        </w:drawing>
+      </w:r>
+    </w:p>
+    <w:p>
+      <w:r>
+        <w:t>Registra la vendita di un determinato prodotto ad un cliente.</w:t>
+      </w:r>
+    </w:p>
+    <w:p>
+      <w:pPr>
+        <w:jc w:val="center"/>
+      </w:pPr>
+      <w:r>
+        <w:rPr>
+          <w:noProof/>
+        </w:rPr>
+        <w:drawing>
+          <wp:inline distT="0" distB="0" distL="0" distR="0" wp14:anchorId="5359B861" wp14:editId="5210F788">
+            <wp:extent cx="3853544" cy="1219200"/>
+            <wp:effectExtent l="0" t="0" r="0" b="0"/>
+            <wp:docPr id="17" name="Immagine 17"/>
+            <wp:cNvGraphicFramePr>
+              <a:graphicFrameLocks xmlns:a="http://schemas.openxmlformats.org/drawingml/2006/main" noChangeAspect="1"/>
+            </wp:cNvGraphicFramePr>
+            <a:graphic xmlns:a="http://schemas.openxmlformats.org/drawingml/2006/main">
+              <a:graphicData uri="http://schemas.openxmlformats.org/drawingml/2006/picture">
+                <pic:pic xmlns:pic="http://schemas.openxmlformats.org/drawingml/2006/picture">
+                  <pic:nvPicPr>
+                    <pic:cNvPr id="0" name="Picture 8"/>
+                    <pic:cNvPicPr>
+                      <a:picLocks noChangeAspect="1" noChangeArrowheads="1"/>
+                    </pic:cNvPicPr>
+                  </pic:nvPicPr>
+                  <pic:blipFill>
+                    <a:blip r:embed="rId23">
+                      <a:extLst>
+                        <a:ext uri="{28A0092B-C50C-407E-A947-70E740481C1C}">
+                          <a14:useLocalDpi xmlns:a14="http://schemas.microsoft.com/office/drawing/2010/main" val="0"/>
+                        </a:ext>
+                      </a:extLst>
+                    </a:blip>
+                    <a:srcRect/>
+                    <a:stretch>
+                      <a:fillRect/>
+                    </a:stretch>
+                  </pic:blipFill>
+                  <pic:spPr bwMode="auto">
+                    <a:xfrm>
+                      <a:off x="0" y="0"/>
+                      <a:ext cx="4031938" cy="1275641"/>
+                    </a:xfrm>
+                    <a:prstGeom prst="rect">
+                      <a:avLst/>
+                    </a:prstGeom>
+                    <a:noFill/>
+                    <a:ln>
+                      <a:noFill/>
+                    </a:ln>
+                  </pic:spPr>
+                </pic:pic>
+              </a:graphicData>
+            </a:graphic>
+          </wp:inline>
+        </w:drawing>
+      </w:r>
+    </w:p>
+    <w:p>
+      <w:pPr>
+        <w:jc w:val="left"/>
+        <w:rPr>
+          <w:i/>
+          <w:iCs/>
+          <w:u w:val="single"/>
+        </w:rPr>
+      </w:pPr>
+      <w:r>
+        <w:t xml:space="preserve">Costo Totale: </w:t>
+      </w:r>
+      <w:r>
+        <w:t>4</w:t>
+      </w:r>
+      <w:r>
+        <w:t xml:space="preserve">L + </w:t>
+      </w:r>
+      <w:r>
+        <w:t>1</w:t>
+      </w:r>
+      <w:r>
+        <w:t xml:space="preserve">S = </w:t>
+      </w:r>
+      <w:r>
+        <w:t>6</w:t>
+      </w:r>
+      <w:r>
+        <w:t xml:space="preserve"> * 150 = </w:t>
+      </w:r>
+      <w:r>
+        <w:rPr>
+          <w:i/>
+          <w:iCs/>
+          <w:u w:val="single"/>
+        </w:rPr>
+        <w:t>900</w:t>
+      </w:r>
+      <w:r>
+        <w:rPr>
+          <w:i/>
+          <w:iCs/>
+          <w:u w:val="single"/>
+        </w:rPr>
+        <w:t xml:space="preserve"> accessi al giorno</w:t>
+      </w:r>
+      <w:r>
+        <w:rPr>
+          <w:i/>
+          <w:iCs/>
+          <w:u w:val="single"/>
+        </w:rPr>
         <w:t>.</w:t>
       </w:r>
-      <w:bookmarkStart w:id="21" w:name="_GoBack"/>
-      <w:bookmarkEnd w:id="21"/>
-    </w:p>
-    <w:p>
-      <w:pPr>
-        <w:rPr>
-          <w:b/>
+    </w:p>
+    <w:p>
+      <w:pPr>
+        <w:jc w:val="left"/>
+        <w:rPr>
+          <w:u w:val="single"/>
+        </w:rPr>
+      </w:pPr>
+    </w:p>
+    <w:p>
+      <w:pPr>
+        <w:jc w:val="left"/>
+        <w:rPr>
+          <w:b/>
+          <w:bCs/>
           <w:i/>
-          <w:u w:val="single"/>
-        </w:rPr>
-      </w:pPr>
-      <w:r>
-        <w:rPr>
-          <w:b/>
+          <w:iCs/>
+          <w:sz w:val="24"/>
+          <w:szCs w:val="24"/>
+          <w:u w:val="single"/>
+        </w:rPr>
+      </w:pPr>
+      <w:r>
+        <w:rPr>
+          <w:b/>
+          <w:bCs/>
           <w:i/>
+          <w:iCs/>
+          <w:sz w:val="24"/>
+          <w:szCs w:val="24"/>
+          <w:u w:val="single"/>
+        </w:rPr>
+        <w:t xml:space="preserve">M3 - </w:t>
+      </w:r>
+      <w:r>
+        <w:rPr>
+          <w:b/>
+          <w:bCs/>
+          <w:i/>
+          <w:iCs/>
+          <w:sz w:val="24"/>
+          <w:szCs w:val="24"/>
+          <w:u w:val="single"/>
+        </w:rPr>
+        <w:t>CONTROLLO GIACENZE</w:t>
+      </w:r>
+    </w:p>
+    <w:p>
+      <w:pPr>
+        <w:jc w:val="left"/>
+      </w:pPr>
+      <w:r>
+        <w:rPr>
+          <w:noProof/>
+        </w:rPr>
+        <w:drawing>
+          <wp:inline distT="0" distB="0" distL="0" distR="0" wp14:anchorId="5F4E960E" wp14:editId="630FF92F">
+            <wp:extent cx="3543300" cy="1952625"/>
+            <wp:effectExtent l="0" t="0" r="0" b="9525"/>
+            <wp:docPr id="19" name="Immagine 19"/>
+            <wp:cNvGraphicFramePr>
+              <a:graphicFrameLocks xmlns:a="http://schemas.openxmlformats.org/drawingml/2006/main" noChangeAspect="1"/>
+            </wp:cNvGraphicFramePr>
+            <a:graphic xmlns:a="http://schemas.openxmlformats.org/drawingml/2006/main">
+              <a:graphicData uri="http://schemas.openxmlformats.org/drawingml/2006/picture">
+                <pic:pic xmlns:pic="http://schemas.openxmlformats.org/drawingml/2006/picture">
+                  <pic:nvPicPr>
+                    <pic:cNvPr id="0" name="Picture 10"/>
+                    <pic:cNvPicPr>
+                      <a:picLocks noChangeAspect="1" noChangeArrowheads="1"/>
+                    </pic:cNvPicPr>
+                  </pic:nvPicPr>
+                  <pic:blipFill>
+                    <a:blip r:embed="rId24">
+                      <a:extLst>
+                        <a:ext uri="{28A0092B-C50C-407E-A947-70E740481C1C}">
+                          <a14:useLocalDpi xmlns:a14="http://schemas.microsoft.com/office/drawing/2010/main" val="0"/>
+                        </a:ext>
+                      </a:extLst>
+                    </a:blip>
+                    <a:srcRect/>
+                    <a:stretch>
+                      <a:fillRect/>
+                    </a:stretch>
+                  </pic:blipFill>
+                  <pic:spPr bwMode="auto">
+                    <a:xfrm>
+                      <a:off x="0" y="0"/>
+                      <a:ext cx="3543300" cy="1952625"/>
+                    </a:xfrm>
+                    <a:prstGeom prst="rect">
+                      <a:avLst/>
+                    </a:prstGeom>
+                    <a:noFill/>
+                    <a:ln>
+                      <a:noFill/>
+                    </a:ln>
+                  </pic:spPr>
+                </pic:pic>
+              </a:graphicData>
+            </a:graphic>
+          </wp:inline>
+        </w:drawing>
+      </w:r>
+    </w:p>
+    <w:p>
+      <w:pPr>
+        <w:jc w:val="left"/>
+      </w:pPr>
+      <w:r>
+        <w:t xml:space="preserve">Dato un magazzino, ritorna </w:t>
+      </w:r>
+      <w:r>
+        <w:t>le giacenze di ogni prodotto nel suddetto magazzino.</w:t>
+      </w:r>
+    </w:p>
+    <w:p>
+      <w:pPr>
+        <w:jc w:val="center"/>
+      </w:pPr>
+      <w:r>
+        <w:rPr>
+          <w:noProof/>
+        </w:rPr>
+        <w:drawing>
+          <wp:inline distT="0" distB="0" distL="0" distR="0" wp14:anchorId="7870457C" wp14:editId="324CDE41">
+            <wp:extent cx="5057775" cy="1600200"/>
+            <wp:effectExtent l="0" t="0" r="9525" b="0"/>
+            <wp:docPr id="16" name="Immagine 16"/>
+            <wp:cNvGraphicFramePr>
+              <a:graphicFrameLocks xmlns:a="http://schemas.openxmlformats.org/drawingml/2006/main" noChangeAspect="1"/>
+            </wp:cNvGraphicFramePr>
+            <a:graphic xmlns:a="http://schemas.openxmlformats.org/drawingml/2006/main">
+              <a:graphicData uri="http://schemas.openxmlformats.org/drawingml/2006/picture">
+                <pic:pic xmlns:pic="http://schemas.openxmlformats.org/drawingml/2006/picture">
+                  <pic:nvPicPr>
+                    <pic:cNvPr id="0" name="Picture 7"/>
+                    <pic:cNvPicPr>
+                      <a:picLocks noChangeAspect="1" noChangeArrowheads="1"/>
+                    </pic:cNvPicPr>
+                  </pic:nvPicPr>
+                  <pic:blipFill>
+                    <a:blip r:embed="rId25">
+                      <a:extLst>
+                        <a:ext uri="{28A0092B-C50C-407E-A947-70E740481C1C}">
+                          <a14:useLocalDpi xmlns:a14="http://schemas.microsoft.com/office/drawing/2010/main" val="0"/>
+                        </a:ext>
+                      </a:extLst>
+                    </a:blip>
+                    <a:srcRect/>
+                    <a:stretch>
+                      <a:fillRect/>
+                    </a:stretch>
+                  </pic:blipFill>
+                  <pic:spPr bwMode="auto">
+                    <a:xfrm>
+                      <a:off x="0" y="0"/>
+                      <a:ext cx="5057775" cy="1600200"/>
+                    </a:xfrm>
+                    <a:prstGeom prst="rect">
+                      <a:avLst/>
+                    </a:prstGeom>
+                    <a:noFill/>
+                    <a:ln>
+                      <a:noFill/>
+                    </a:ln>
+                  </pic:spPr>
+                </pic:pic>
+              </a:graphicData>
+            </a:graphic>
+          </wp:inline>
+        </w:drawing>
+      </w:r>
+    </w:p>
+    <w:p>
+      <w:pPr>
+        <w:jc w:val="left"/>
+        <w:rPr>
+          <w:i/>
+          <w:iCs/>
+          <w:u w:val="single"/>
+        </w:rPr>
+      </w:pPr>
+      <w:r>
+        <w:t xml:space="preserve">Costo Totale: 2403L = 2403 * 3 = </w:t>
+      </w:r>
+      <w:r>
+        <w:rPr>
+          <w:i/>
+          <w:iCs/>
+          <w:u w:val="single"/>
+        </w:rPr>
+        <w:t>7209 accessi al giorno</w:t>
+      </w:r>
+      <w:r>
+        <w:rPr>
+          <w:i/>
+          <w:iCs/>
+          <w:u w:val="single"/>
+        </w:rPr>
+        <w:t>.</w:t>
+      </w:r>
+    </w:p>
+    <w:p>
+      <w:pPr>
+        <w:jc w:val="left"/>
+        <w:rPr>
+          <w:b/>
+          <w:bCs/>
+          <w:i/>
+          <w:iCs/>
+          <w:sz w:val="24"/>
+          <w:szCs w:val="24"/>
+          <w:u w:val="single"/>
+        </w:rPr>
+      </w:pPr>
+      <w:r>
+        <w:rPr>
+          <w:b/>
+          <w:bCs/>
+          <w:i/>
+          <w:iCs/>
+          <w:sz w:val="24"/>
+          <w:szCs w:val="24"/>
           <w:u w:val="single"/>
         </w:rPr>
         <w:lastRenderedPageBreak/>
-        <w:t>Controllo</w:t>
-      </w:r>
-      <w:r>
-        <w:rPr>
-          <w:b/>
+        <w:t>M2 – ORDINE PRODOTTO</w:t>
+      </w:r>
+    </w:p>
+    <w:p>
+      <w:r>
+        <w:rPr>
+          <w:noProof/>
+        </w:rPr>
+        <w:drawing>
+          <wp:inline distT="0" distB="0" distL="0" distR="0" wp14:anchorId="166E49A7" wp14:editId="7B5EE1C5">
+            <wp:extent cx="6096000" cy="762000"/>
+            <wp:effectExtent l="0" t="0" r="0" b="0"/>
+            <wp:docPr id="21" name="Immagine 21"/>
+            <wp:cNvGraphicFramePr>
+              <a:graphicFrameLocks xmlns:a="http://schemas.openxmlformats.org/drawingml/2006/main" noChangeAspect="1"/>
+            </wp:cNvGraphicFramePr>
+            <a:graphic xmlns:a="http://schemas.openxmlformats.org/drawingml/2006/main">
+              <a:graphicData uri="http://schemas.openxmlformats.org/drawingml/2006/picture">
+                <pic:pic xmlns:pic="http://schemas.openxmlformats.org/drawingml/2006/picture">
+                  <pic:nvPicPr>
+                    <pic:cNvPr id="0" name="Picture 12"/>
+                    <pic:cNvPicPr>
+                      <a:picLocks noChangeAspect="1" noChangeArrowheads="1"/>
+                    </pic:cNvPicPr>
+                  </pic:nvPicPr>
+                  <pic:blipFill>
+                    <a:blip r:embed="rId26">
+                      <a:extLst>
+                        <a:ext uri="{28A0092B-C50C-407E-A947-70E740481C1C}">
+                          <a14:useLocalDpi xmlns:a14="http://schemas.microsoft.com/office/drawing/2010/main" val="0"/>
+                        </a:ext>
+                      </a:extLst>
+                    </a:blip>
+                    <a:srcRect/>
+                    <a:stretch>
+                      <a:fillRect/>
+                    </a:stretch>
+                  </pic:blipFill>
+                  <pic:spPr bwMode="auto">
+                    <a:xfrm>
+                      <a:off x="0" y="0"/>
+                      <a:ext cx="6096000" cy="762000"/>
+                    </a:xfrm>
+                    <a:prstGeom prst="rect">
+                      <a:avLst/>
+                    </a:prstGeom>
+                    <a:noFill/>
+                    <a:ln>
+                      <a:noFill/>
+                    </a:ln>
+                  </pic:spPr>
+                </pic:pic>
+              </a:graphicData>
+            </a:graphic>
+          </wp:inline>
+        </w:drawing>
+      </w:r>
+    </w:p>
+    <w:p>
+      <w:r>
+        <w:t>Quando la giacenza di un prodotto in un magazzino è sotto la soglia minima, il magazzino si occupa di effettuare l’ordine del prodotto.</w:t>
+      </w:r>
+    </w:p>
+    <w:p>
+      <w:r>
+        <w:rPr>
+          <w:noProof/>
+        </w:rPr>
+        <w:drawing>
+          <wp:inline distT="0" distB="0" distL="0" distR="0" wp14:anchorId="6631848A" wp14:editId="39A36085">
+            <wp:extent cx="5057775" cy="1609725"/>
+            <wp:effectExtent l="0" t="0" r="9525" b="9525"/>
+            <wp:docPr id="23" name="Immagine 23"/>
+            <wp:cNvGraphicFramePr>
+              <a:graphicFrameLocks xmlns:a="http://schemas.openxmlformats.org/drawingml/2006/main" noChangeAspect="1"/>
+            </wp:cNvGraphicFramePr>
+            <a:graphic xmlns:a="http://schemas.openxmlformats.org/drawingml/2006/main">
+              <a:graphicData uri="http://schemas.openxmlformats.org/drawingml/2006/picture">
+                <pic:pic xmlns:pic="http://schemas.openxmlformats.org/drawingml/2006/picture">
+                  <pic:nvPicPr>
+                    <pic:cNvPr id="0" name="Picture 14"/>
+                    <pic:cNvPicPr>
+                      <a:picLocks noChangeAspect="1" noChangeArrowheads="1"/>
+                    </pic:cNvPicPr>
+                  </pic:nvPicPr>
+                  <pic:blipFill>
+                    <a:blip r:embed="rId27">
+                      <a:extLst>
+                        <a:ext uri="{28A0092B-C50C-407E-A947-70E740481C1C}">
+                          <a14:useLocalDpi xmlns:a14="http://schemas.microsoft.com/office/drawing/2010/main" val="0"/>
+                        </a:ext>
+                      </a:extLst>
+                    </a:blip>
+                    <a:srcRect/>
+                    <a:stretch>
+                      <a:fillRect/>
+                    </a:stretch>
+                  </pic:blipFill>
+                  <pic:spPr bwMode="auto">
+                    <a:xfrm>
+                      <a:off x="0" y="0"/>
+                      <a:ext cx="5057775" cy="1609725"/>
+                    </a:xfrm>
+                    <a:prstGeom prst="rect">
+                      <a:avLst/>
+                    </a:prstGeom>
+                    <a:noFill/>
+                    <a:ln>
+                      <a:noFill/>
+                    </a:ln>
+                  </pic:spPr>
+                </pic:pic>
+              </a:graphicData>
+            </a:graphic>
+          </wp:inline>
+        </w:drawing>
+      </w:r>
+    </w:p>
+    <w:p>
+      <w:pPr>
+        <w:jc w:val="left"/>
+        <w:rPr>
           <w:i/>
-          <w:u w:val="single"/>
-        </w:rPr>
-        <w:t xml:space="preserve"> giacenz</w:t>
-      </w:r>
-      <w:r>
-        <w:rPr>
-          <w:b/>
+          <w:iCs/>
+          <w:u w:val="single"/>
+        </w:rPr>
+      </w:pPr>
+      <w:r>
+        <w:t xml:space="preserve">Costo Totale: 43 accessi * 12 = </w:t>
+      </w:r>
+      <w:r>
+        <w:rPr>
           <w:i/>
-          <w:u w:val="single"/>
-        </w:rPr>
-        <w:t>e</w:t>
-      </w:r>
-    </w:p>
-    <w:p>
-      <w:r>
-        <w:t>Ritorna tutti i prodotti la cui giacenza è sotto la soglia minima</w:t>
-      </w:r>
-      <w:r>
-        <w:t>.</w:t>
-      </w:r>
-    </w:p>
-    <w:p>
-      <w:pPr>
-        <w:rPr>
-          <w:b/>
+          <w:iCs/>
+          <w:u w:val="single"/>
+        </w:rPr>
+        <w:t>516</w:t>
+      </w:r>
+      <w:r>
+        <w:rPr>
           <w:i/>
-          <w:u w:val="single"/>
-        </w:rPr>
-      </w:pPr>
-      <w:r>
-        <w:rPr>
-          <w:b/>
+          <w:iCs/>
+          <w:u w:val="single"/>
+        </w:rPr>
+        <w:t xml:space="preserve"> accessi al giorno.</w:t>
+      </w:r>
+    </w:p>
+    <w:p>
+      <w:pPr>
+        <w:jc w:val="left"/>
+      </w:pPr>
+    </w:p>
+    <w:p>
+      <w:pPr>
+        <w:jc w:val="left"/>
+        <w:rPr>
+          <w:b/>
+          <w:bCs/>
           <w:i/>
-          <w:u w:val="single"/>
-        </w:rPr>
-        <w:t xml:space="preserve">Consegne </w:t>
-      </w:r>
-      <w:r>
-        <w:rPr>
-          <w:b/>
+          <w:iCs/>
+          <w:sz w:val="24"/>
+          <w:szCs w:val="24"/>
+          <w:u w:val="single"/>
+        </w:rPr>
+      </w:pPr>
+      <w:r>
+        <w:rPr>
+          <w:b/>
+          <w:bCs/>
           <w:i/>
-          <w:u w:val="single"/>
-        </w:rPr>
-        <w:t>aperte</w:t>
-      </w:r>
-    </w:p>
-    <w:p>
-      <w:r>
-        <w:t>Visualizza la lista delle consegne che devono essere ancora effettuate.</w:t>
-      </w:r>
-    </w:p>
-    <w:p>
-      <w:pPr>
-        <w:rPr>
-          <w:b/>
+          <w:iCs/>
+          <w:sz w:val="24"/>
+          <w:szCs w:val="24"/>
+          <w:u w:val="single"/>
+        </w:rPr>
+        <w:t>A5</w:t>
+      </w:r>
+      <w:r>
+        <w:rPr>
+          <w:b/>
+          <w:bCs/>
           <w:i/>
-          <w:u w:val="single"/>
-        </w:rPr>
-      </w:pPr>
-      <w:r>
-        <w:rPr>
-          <w:b/>
+          <w:iCs/>
+          <w:sz w:val="24"/>
+          <w:szCs w:val="24"/>
+          <w:u w:val="single"/>
+        </w:rPr>
+        <w:t xml:space="preserve"> – </w:t>
+      </w:r>
+      <w:r>
+        <w:rPr>
+          <w:b/>
+          <w:bCs/>
           <w:i/>
-          <w:u w:val="single"/>
-        </w:rPr>
-        <w:t>Nuova c</w:t>
-      </w:r>
-      <w:r>
-        <w:rPr>
-          <w:b/>
-          <w:i/>
-          <w:u w:val="single"/>
-        </w:rPr>
-        <w:t>onsegna</w:t>
-      </w:r>
-    </w:p>
-    <w:p>
-      <w:r>
-        <w:t>Quando una consegna viene effettuata, la marca come effettuata, inserendo i dati relativi ad essa.</w:t>
-      </w:r>
-    </w:p>
-    <w:p>
-      <w:pPr>
-        <w:rPr>
-          <w:b/>
-          <w:i/>
-          <w:u w:val="single"/>
-        </w:rPr>
-      </w:pPr>
-      <w:r>
-        <w:rPr>
-          <w:b/>
-          <w:i/>
-          <w:u w:val="single"/>
-        </w:rPr>
-        <w:t>Aggiornamento Giacenza</w:t>
-      </w:r>
-    </w:p>
-    <w:p>
-      <w:r>
-        <w:t>Dopo una consegna aggiorna la giacenza relativa al prodotto venduto.</w:t>
-      </w:r>
-    </w:p>
-    <w:p>
-      <w:pPr>
-        <w:pStyle w:val="Titolo3"/>
-      </w:pPr>
-      <w:bookmarkStart w:id="22" w:name="_Toc11330073"/>
-      <w:r>
-        <w:t>Operazioni Amministrativi</w:t>
-      </w:r>
-      <w:bookmarkEnd w:id="22"/>
-    </w:p>
-    <w:p>
-      <w:pPr>
-        <w:rPr>
-          <w:b/>
-          <w:i/>
-          <w:u w:val="single"/>
-        </w:rPr>
-      </w:pPr>
-      <w:r>
-        <w:rPr>
-          <w:b/>
-          <w:i/>
-          <w:u w:val="single"/>
-        </w:rPr>
-        <w:t>Calcolo provvigioni</w:t>
-      </w:r>
-    </w:p>
-    <w:p>
-      <w:r>
-        <w:t>Calcola il fatturato di ogni venditore e in seguito applica la provvigione prevista dal suo contratto, in questo modo viene calcolato quanto dovrà essere pagato ciascun venditore.</w:t>
-      </w:r>
-    </w:p>
-    <w:p>
-      <w:pPr>
-        <w:rPr>
-          <w:b/>
-          <w:i/>
-          <w:u w:val="single"/>
-        </w:rPr>
-      </w:pPr>
-      <w:r>
-        <w:rPr>
-          <w:b/>
-          <w:i/>
-          <w:u w:val="single"/>
-        </w:rPr>
-        <w:t>Reclami in sospeso</w:t>
-      </w:r>
-    </w:p>
-    <w:p>
-      <w:r>
-        <w:t>Visualizza un elenco dei reclami fatti dai clienti che non sono ancora stati risolti</w:t>
-      </w:r>
-    </w:p>
-    <w:p>
-      <w:pPr>
-        <w:rPr>
-          <w:b/>
-          <w:i/>
-          <w:u w:val="single"/>
-        </w:rPr>
-      </w:pPr>
-      <w:r>
-        <w:rPr>
-          <w:b/>
-          <w:i/>
-          <w:u w:val="single"/>
-        </w:rPr>
-        <w:t>Ricerca Fornitore</w:t>
-      </w:r>
-    </w:p>
-    <w:p>
-      <w:r>
-        <w:t>Ricerca un fornitore nell’anagrafica.</w:t>
-      </w:r>
-    </w:p>
-    <w:p>
-      <w:pPr>
-        <w:rPr>
-          <w:b/>
-          <w:i/>
-          <w:u w:val="single"/>
-        </w:rPr>
-      </w:pPr>
-      <w:r>
-        <w:rPr>
-          <w:b/>
-          <w:i/>
-          <w:u w:val="single"/>
-        </w:rPr>
-        <w:t>Aggiunta Fornitore</w:t>
-      </w:r>
-    </w:p>
-    <w:p>
-      <w:r>
-        <w:t>Aggiunge un fornitore al database.</w:t>
-      </w:r>
-    </w:p>
-    <w:p>
-      <w:pPr>
-        <w:rPr>
-          <w:b/>
-          <w:i/>
-          <w:u w:val="single"/>
-        </w:rPr>
-      </w:pPr>
-      <w:r>
-        <w:rPr>
-          <w:b/>
-          <w:i/>
-          <w:u w:val="single"/>
-        </w:rPr>
-        <w:t>Nuovo Accordo</w:t>
-      </w:r>
-    </w:p>
-    <w:p>
-      <w:r>
-        <w:t>Registra un nuovo accordo stipulato con un fornitore.</w:t>
-      </w:r>
-    </w:p>
-    <w:p>
-      <w:pPr>
-        <w:rPr>
-          <w:b/>
-          <w:i/>
-          <w:u w:val="single"/>
-        </w:rPr>
-      </w:pPr>
-      <w:r>
-        <w:rPr>
-          <w:b/>
-          <w:i/>
-          <w:u w:val="single"/>
-        </w:rPr>
-        <w:t>Ricerca Accordo</w:t>
-      </w:r>
-    </w:p>
-    <w:p>
-      <w:r>
-        <w:t>Cerca un accordo specifico.</w:t>
-      </w:r>
-    </w:p>
-    <w:p>
-      <w:pPr>
-        <w:rPr>
-          <w:b/>
-          <w:i/>
-          <w:u w:val="single"/>
-        </w:rPr>
-      </w:pPr>
-      <w:r>
-        <w:rPr>
-          <w:b/>
-          <w:i/>
-          <w:u w:val="single"/>
-        </w:rPr>
-        <w:t>Agenti per zona</w:t>
-      </w:r>
-    </w:p>
-    <w:p>
-      <w:r>
-        <w:t>Visualizza quanti agenti operano in una determinata zona.</w:t>
-      </w:r>
-    </w:p>
-    <w:p>
-      <w:pPr>
-        <w:rPr>
-          <w:b/>
-          <w:bCs/>
-          <w:u w:val="single"/>
-        </w:rPr>
-      </w:pPr>
-      <w:r>
-        <w:rPr>
-          <w:b/>
-          <w:bCs/>
-          <w:u w:val="single"/>
-        </w:rPr>
-        <w:t>Cancellazione Prodotto</w:t>
-      </w:r>
-    </w:p>
-    <w:p>
-      <w:r>
-        <w:t>Cancella un prodotto dal catalogo.</w:t>
-      </w:r>
-    </w:p>
-    <w:p>
-      <w:pPr>
-        <w:rPr>
-          <w:b/>
-          <w:bCs/>
-          <w:u w:val="single"/>
-        </w:rPr>
-      </w:pPr>
-      <w:r>
-        <w:rPr>
-          <w:b/>
-          <w:bCs/>
-          <w:u w:val="single"/>
-        </w:rPr>
-        <w:t>Aggiunta Prodotto</w:t>
-      </w:r>
-    </w:p>
-    <w:p>
-      <w:r>
-        <w:t>Aggiunge un prodotto al catalogo.</w:t>
-      </w:r>
-    </w:p>
-    <w:p>
-      <w:pPr>
-        <w:pStyle w:val="Titolo1"/>
-      </w:pPr>
-      <w:bookmarkStart w:id="23" w:name="_Toc11330074"/>
-      <w:r>
-        <w:lastRenderedPageBreak/>
-        <w:t>Progettazione Logica</w:t>
-      </w:r>
+          <w:iCs/>
+          <w:sz w:val="24"/>
+          <w:szCs w:val="24"/>
+          <w:u w:val="single"/>
+        </w:rPr>
+        <w:t>NUOVO ACCORDO</w:t>
+      </w:r>
+    </w:p>
+    <w:p>
+      <w:pPr>
+        <w:jc w:val="center"/>
+      </w:pPr>
+      <w:r>
+        <w:rPr>
+          <w:noProof/>
+        </w:rPr>
+        <w:drawing>
+          <wp:inline distT="0" distB="0" distL="0" distR="0" wp14:anchorId="5C1E9D0B" wp14:editId="1D967F5F">
+            <wp:extent cx="4772025" cy="1553510"/>
+            <wp:effectExtent l="0" t="0" r="0" b="8890"/>
+            <wp:docPr id="24" name="Immagine 24"/>
+            <wp:cNvGraphicFramePr>
+              <a:graphicFrameLocks xmlns:a="http://schemas.openxmlformats.org/drawingml/2006/main" noChangeAspect="1"/>
+            </wp:cNvGraphicFramePr>
+            <a:graphic xmlns:a="http://schemas.openxmlformats.org/drawingml/2006/main">
+              <a:graphicData uri="http://schemas.openxmlformats.org/drawingml/2006/picture">
+                <pic:pic xmlns:pic="http://schemas.openxmlformats.org/drawingml/2006/picture">
+                  <pic:nvPicPr>
+                    <pic:cNvPr id="0" name="Picture 15"/>
+                    <pic:cNvPicPr>
+                      <a:picLocks noChangeAspect="1" noChangeArrowheads="1"/>
+                    </pic:cNvPicPr>
+                  </pic:nvPicPr>
+                  <pic:blipFill>
+                    <a:blip r:embed="rId28">
+                      <a:extLst>
+                        <a:ext uri="{28A0092B-C50C-407E-A947-70E740481C1C}">
+                          <a14:useLocalDpi xmlns:a14="http://schemas.microsoft.com/office/drawing/2010/main" val="0"/>
+                        </a:ext>
+                      </a:extLst>
+                    </a:blip>
+                    <a:srcRect/>
+                    <a:stretch>
+                      <a:fillRect/>
+                    </a:stretch>
+                  </pic:blipFill>
+                  <pic:spPr bwMode="auto">
+                    <a:xfrm>
+                      <a:off x="0" y="0"/>
+                      <a:ext cx="4805873" cy="1564529"/>
+                    </a:xfrm>
+                    <a:prstGeom prst="rect">
+                      <a:avLst/>
+                    </a:prstGeom>
+                    <a:noFill/>
+                    <a:ln>
+                      <a:noFill/>
+                    </a:ln>
+                  </pic:spPr>
+                </pic:pic>
+              </a:graphicData>
+            </a:graphic>
+          </wp:inline>
+        </w:drawing>
+      </w:r>
+    </w:p>
+    <w:p>
+      <w:r>
+        <w:t>Viene effettuato un nuovo accordo con un fornitore, per la fornitura di un prodotto.</w:t>
+      </w:r>
+    </w:p>
+    <w:p>
+      <w:bookmarkStart w:id="23" w:name="_GoBack"/>
       <w:bookmarkEnd w:id="23"/>
     </w:p>
+    <w:p>
+      <w:pPr>
+        <w:jc w:val="left"/>
+      </w:pPr>
+    </w:p>
     <w:sectPr>
+      <w:footerReference w:type="default" r:id="rId29"/>
       <w:pgSz w:w="11906" w:h="16838"/>
       <w:pgMar w:top="1417" w:right="1134" w:bottom="1134" w:left="1134" w:header="708" w:footer="708" w:gutter="0"/>
       <w:cols w:space="708"/>
@@ -4207,6 +5106,98 @@
     </w:sectPr>
   </w:body>
 </w:document>
+</file>
+
+<file path=word/endnotes.xml><?xml version="1.0" encoding="utf-8"?>
+<w:endnotes xmlns:wpc="http://schemas.microsoft.com/office/word/2010/wordprocessingCanvas" xmlns:cx="http://schemas.microsoft.com/office/drawing/2014/chartex" xmlns:cx1="http://schemas.microsoft.com/office/drawing/2015/9/8/chartex" xmlns:cx2="http://schemas.microsoft.com/office/drawing/2015/10/21/chartex" xmlns:cx3="http://schemas.microsoft.com/office/drawing/2016/5/9/chartex" xmlns:cx4="http://schemas.microsoft.com/office/drawing/2016/5/10/chartex" xmlns:cx5="http://schemas.microsoft.com/office/drawing/2016/5/11/chartex" xmlns:cx6="http://schemas.microsoft.com/office/drawing/2016/5/12/chartex" xmlns:cx7="http://schemas.microsoft.com/office/drawing/2016/5/13/chartex" xmlns:cx8="http://schemas.microsoft.com/office/drawing/2016/5/14/chartex" xmlns:mc="http://schemas.openxmlformats.org/markup-compatibility/2006" xmlns:aink="http://schemas.microsoft.com/office/drawing/2016/ink" xmlns:am3d="http://schemas.microsoft.com/office/drawing/2017/model3d" xmlns:o="urn:schemas-microsoft-com:office:office" xmlns:r="http://schemas.openxmlformats.org/officeDocument/2006/relationships" xmlns:m="http://schemas.openxmlformats.org/officeDocument/2006/math" xmlns:v="urn:schemas-microsoft-com:vml" xmlns:wp14="http://schemas.microsoft.com/office/word/2010/wordprocessingDrawing" xmlns:wp="http://schemas.openxmlformats.org/drawingml/2006/wordprocessingDrawing" xmlns:w10="urn:schemas-microsoft-com:office:word" xmlns:w="http://schemas.openxmlformats.org/wordprocessingml/2006/main" xmlns:w14="http://schemas.microsoft.com/office/word/2010/wordml" xmlns:w15="http://schemas.microsoft.com/office/word/2012/wordml" xmlns:w16cid="http://schemas.microsoft.com/office/word/2016/wordml/cid" xmlns:w16se="http://schemas.microsoft.com/office/word/2015/wordml/symex" xmlns:wpg="http://schemas.microsoft.com/office/word/2010/wordprocessingGroup" xmlns:wpi="http://schemas.microsoft.com/office/word/2010/wordprocessingInk" xmlns:wne="http://schemas.microsoft.com/office/word/2006/wordml" xmlns:wps="http://schemas.microsoft.com/office/word/2010/wordprocessingShape" mc:Ignorable="w14 w15 w16se w16cid wp14">
+  <w:endnote w:type="separator" w:id="-1">
+    <w:p>
+      <w:pPr>
+        <w:spacing w:after="0" w:line="240" w:lineRule="auto"/>
+      </w:pPr>
+      <w:r>
+        <w:separator/>
+      </w:r>
+    </w:p>
+  </w:endnote>
+  <w:endnote w:type="continuationSeparator" w:id="0">
+    <w:p>
+      <w:pPr>
+        <w:spacing w:after="0" w:line="240" w:lineRule="auto"/>
+      </w:pPr>
+      <w:r>
+        <w:continuationSeparator/>
+      </w:r>
+    </w:p>
+  </w:endnote>
+</w:endnotes>
+</file>
+
+<file path=word/footer1.xml><?xml version="1.0" encoding="utf-8"?>
+<w:ftr xmlns:wpc="http://schemas.microsoft.com/office/word/2010/wordprocessingCanvas" xmlns:cx="http://schemas.microsoft.com/office/drawing/2014/chartex" xmlns:cx1="http://schemas.microsoft.com/office/drawing/2015/9/8/chartex" xmlns:cx2="http://schemas.microsoft.com/office/drawing/2015/10/21/chartex" xmlns:cx3="http://schemas.microsoft.com/office/drawing/2016/5/9/chartex" xmlns:cx4="http://schemas.microsoft.com/office/drawing/2016/5/10/chartex" xmlns:cx5="http://schemas.microsoft.com/office/drawing/2016/5/11/chartex" xmlns:cx6="http://schemas.microsoft.com/office/drawing/2016/5/12/chartex" xmlns:cx7="http://schemas.microsoft.com/office/drawing/2016/5/13/chartex" xmlns:cx8="http://schemas.microsoft.com/office/drawing/2016/5/14/chartex" xmlns:mc="http://schemas.openxmlformats.org/markup-compatibility/2006" xmlns:aink="http://schemas.microsoft.com/office/drawing/2016/ink" xmlns:am3d="http://schemas.microsoft.com/office/drawing/2017/model3d" xmlns:o="urn:schemas-microsoft-com:office:office" xmlns:r="http://schemas.openxmlformats.org/officeDocument/2006/relationships" xmlns:m="http://schemas.openxmlformats.org/officeDocument/2006/math" xmlns:v="urn:schemas-microsoft-com:vml" xmlns:wp14="http://schemas.microsoft.com/office/word/2010/wordprocessingDrawing" xmlns:wp="http://schemas.openxmlformats.org/drawingml/2006/wordprocessingDrawing" xmlns:w10="urn:schemas-microsoft-com:office:word" xmlns:w="http://schemas.openxmlformats.org/wordprocessingml/2006/main" xmlns:w14="http://schemas.microsoft.com/office/word/2010/wordml" xmlns:w15="http://schemas.microsoft.com/office/word/2012/wordml" xmlns:w16cid="http://schemas.microsoft.com/office/word/2016/wordml/cid" xmlns:w16se="http://schemas.microsoft.com/office/word/2015/wordml/symex" xmlns:wpg="http://schemas.microsoft.com/office/word/2010/wordprocessingGroup" xmlns:wpi="http://schemas.microsoft.com/office/word/2010/wordprocessingInk" xmlns:wne="http://schemas.microsoft.com/office/word/2006/wordml" xmlns:wps="http://schemas.microsoft.com/office/word/2010/wordprocessingShape" mc:Ignorable="w14 w15 w16se w16cid wp14">
+  <w:sdt>
+    <w:sdtPr>
+      <w:id w:val="-1900126219"/>
+      <w:docPartObj>
+        <w:docPartGallery w:val="Page Numbers (Bottom of Page)"/>
+        <w:docPartUnique/>
+      </w:docPartObj>
+    </w:sdtPr>
+    <w:sdtContent>
+      <w:p>
+        <w:pPr>
+          <w:pStyle w:val="Pidipagina"/>
+          <w:jc w:val="center"/>
+        </w:pPr>
+        <w:r>
+          <w:fldChar w:fldCharType="begin"/>
+        </w:r>
+        <w:r>
+          <w:instrText>PAGE   \* MERGEFORMAT</w:instrText>
+        </w:r>
+        <w:r>
+          <w:fldChar w:fldCharType="separate"/>
+        </w:r>
+        <w:r>
+          <w:t>2</w:t>
+        </w:r>
+        <w:r>
+          <w:fldChar w:fldCharType="end"/>
+        </w:r>
+      </w:p>
+    </w:sdtContent>
+  </w:sdt>
+  <w:p>
+    <w:pPr>
+      <w:pStyle w:val="Pidipagina"/>
+    </w:pPr>
+  </w:p>
+</w:ftr>
+</file>
+
+<file path=word/footnotes.xml><?xml version="1.0" encoding="utf-8"?>
+<w:footnotes xmlns:wpc="http://schemas.microsoft.com/office/word/2010/wordprocessingCanvas" xmlns:cx="http://schemas.microsoft.com/office/drawing/2014/chartex" xmlns:cx1="http://schemas.microsoft.com/office/drawing/2015/9/8/chartex" xmlns:cx2="http://schemas.microsoft.com/office/drawing/2015/10/21/chartex" xmlns:cx3="http://schemas.microsoft.com/office/drawing/2016/5/9/chartex" xmlns:cx4="http://schemas.microsoft.com/office/drawing/2016/5/10/chartex" xmlns:cx5="http://schemas.microsoft.com/office/drawing/2016/5/11/chartex" xmlns:cx6="http://schemas.microsoft.com/office/drawing/2016/5/12/chartex" xmlns:cx7="http://schemas.microsoft.com/office/drawing/2016/5/13/chartex" xmlns:cx8="http://schemas.microsoft.com/office/drawing/2016/5/14/chartex" xmlns:mc="http://schemas.openxmlformats.org/markup-compatibility/2006" xmlns:aink="http://schemas.microsoft.com/office/drawing/2016/ink" xmlns:am3d="http://schemas.microsoft.com/office/drawing/2017/model3d" xmlns:o="urn:schemas-microsoft-com:office:office" xmlns:r="http://schemas.openxmlformats.org/officeDocument/2006/relationships" xmlns:m="http://schemas.openxmlformats.org/officeDocument/2006/math" xmlns:v="urn:schemas-microsoft-com:vml" xmlns:wp14="http://schemas.microsoft.com/office/word/2010/wordprocessingDrawing" xmlns:wp="http://schemas.openxmlformats.org/drawingml/2006/wordprocessingDrawing" xmlns:w10="urn:schemas-microsoft-com:office:word" xmlns:w="http://schemas.openxmlformats.org/wordprocessingml/2006/main" xmlns:w14="http://schemas.microsoft.com/office/word/2010/wordml" xmlns:w15="http://schemas.microsoft.com/office/word/2012/wordml" xmlns:w16cid="http://schemas.microsoft.com/office/word/2016/wordml/cid" xmlns:w16se="http://schemas.microsoft.com/office/word/2015/wordml/symex" xmlns:wpg="http://schemas.microsoft.com/office/word/2010/wordprocessingGroup" xmlns:wpi="http://schemas.microsoft.com/office/word/2010/wordprocessingInk" xmlns:wne="http://schemas.microsoft.com/office/word/2006/wordml" xmlns:wps="http://schemas.microsoft.com/office/word/2010/wordprocessingShape" mc:Ignorable="w14 w15 w16se w16cid wp14">
+  <w:footnote w:type="separator" w:id="-1">
+    <w:p>
+      <w:pPr>
+        <w:spacing w:after="0" w:line="240" w:lineRule="auto"/>
+      </w:pPr>
+      <w:r>
+        <w:separator/>
+      </w:r>
+    </w:p>
+  </w:footnote>
+  <w:footnote w:type="continuationSeparator" w:id="0">
+    <w:p>
+      <w:pPr>
+        <w:spacing w:after="0" w:line="240" w:lineRule="auto"/>
+      </w:pPr>
+      <w:r>
+        <w:continuationSeparator/>
+      </w:r>
+    </w:p>
+  </w:footnote>
+</w:footnotes>
 </file>
 
 <file path=word/numbering.xml><?xml version="1.0" encoding="utf-8"?>
@@ -5368,6 +6359,58 @@
       <w:szCs w:val="26"/>
     </w:rPr>
   </w:style>
+  <w:style w:type="paragraph" w:styleId="Intestazione">
+    <w:name w:val="header"/>
+    <w:basedOn w:val="Normale"/>
+    <w:link w:val="IntestazioneCarattere"/>
+    <w:uiPriority w:val="99"/>
+    <w:unhideWhenUsed/>
+    <w:rsid w:val="0022079F"/>
+    <w:pPr>
+      <w:tabs>
+        <w:tab w:val="center" w:pos="4819"/>
+        <w:tab w:val="right" w:pos="9638"/>
+      </w:tabs>
+      <w:spacing w:after="0" w:line="240" w:lineRule="auto"/>
+    </w:pPr>
+  </w:style>
+  <w:style w:type="character" w:customStyle="1" w:styleId="IntestazioneCarattere">
+    <w:name w:val="Intestazione Carattere"/>
+    <w:basedOn w:val="Carpredefinitoparagrafo"/>
+    <w:link w:val="Intestazione"/>
+    <w:uiPriority w:val="99"/>
+    <w:rsid w:val="0022079F"/>
+    <w:rPr>
+      <w:sz w:val="26"/>
+      <w:szCs w:val="26"/>
+    </w:rPr>
+  </w:style>
+  <w:style w:type="paragraph" w:styleId="Pidipagina">
+    <w:name w:val="footer"/>
+    <w:basedOn w:val="Normale"/>
+    <w:link w:val="PidipaginaCarattere"/>
+    <w:uiPriority w:val="99"/>
+    <w:unhideWhenUsed/>
+    <w:rsid w:val="0022079F"/>
+    <w:pPr>
+      <w:tabs>
+        <w:tab w:val="center" w:pos="4819"/>
+        <w:tab w:val="right" w:pos="9638"/>
+      </w:tabs>
+      <w:spacing w:after="0" w:line="240" w:lineRule="auto"/>
+    </w:pPr>
+  </w:style>
+  <w:style w:type="character" w:customStyle="1" w:styleId="PidipaginaCarattere">
+    <w:name w:val="Piè di pagina Carattere"/>
+    <w:basedOn w:val="Carpredefinitoparagrafo"/>
+    <w:link w:val="Pidipagina"/>
+    <w:uiPriority w:val="99"/>
+    <w:rsid w:val="0022079F"/>
+    <w:rPr>
+      <w:sz w:val="26"/>
+      <w:szCs w:val="26"/>
+    </w:rPr>
+  </w:style>
 </w:styles>
 </file>
 
@@ -5671,7 +6714,7 @@
 </file>
 
 <file path=customXml/itemProps1.xml><?xml version="1.0" encoding="utf-8"?>
-<ds:datastoreItem xmlns:ds="http://schemas.openxmlformats.org/officeDocument/2006/customXml" ds:itemID="{8A6AA756-1DE1-4673-9EF5-D9DCBFC838E2}">
+<ds:datastoreItem xmlns:ds="http://schemas.openxmlformats.org/officeDocument/2006/customXml" ds:itemID="{204ED686-46D6-4CF2-8579-86894DCAD9C3}">
   <ds:schemaRefs>
     <ds:schemaRef ds:uri="http://schemas.openxmlformats.org/officeDocument/2006/bibliography"/>
   </ds:schemaRefs>

</xml_diff>